<commit_message>
ok with coa report
</commit_message>
<xml_diff>
--- a/PMSClient/DocTemplate/Reports/COA.docx
+++ b/PMSClient/DocTemplate/Reports/COA.docx
@@ -1,12 +1,12 @@
 
 <file path=word/document.xml><?xml version="1.0" encoding="utf-8"?>
-<w:document xmlns:wpc="http://schemas.microsoft.com/office/word/2010/wordprocessingCanvas" xmlns:cx="http://schemas.microsoft.com/office/drawing/2014/chartex" xmlns:cx1="http://schemas.microsoft.com/office/drawing/2015/9/8/chartex" xmlns:cx2="http://schemas.microsoft.com/office/drawing/2015/10/21/chartex" xmlns:cx3="http://schemas.microsoft.com/office/drawing/2016/5/9/chartex" xmlns:cx4="http://schemas.microsoft.com/office/drawing/2016/5/10/chartex" xmlns:cx5="http://schemas.microsoft.com/office/drawing/2016/5/11/chartex" xmlns:mc="http://schemas.openxmlformats.org/markup-compatibility/2006" xmlns:o="urn:schemas-microsoft-com:office:office" xmlns:r="http://schemas.openxmlformats.org/officeDocument/2006/relationships" xmlns:m="http://schemas.openxmlformats.org/officeDocument/2006/math" xmlns:v="urn:schemas-microsoft-com:vml" xmlns:wp14="http://schemas.microsoft.com/office/word/2010/wordprocessingDrawing" xmlns:wp="http://schemas.openxmlformats.org/drawingml/2006/wordprocessingDrawing" xmlns:w10="urn:schemas-microsoft-com:office:word" xmlns:w="http://schemas.openxmlformats.org/wordprocessingml/2006/main" xmlns:w14="http://schemas.microsoft.com/office/word/2010/wordml" xmlns:w15="http://schemas.microsoft.com/office/word/2012/wordml" xmlns:w16se="http://schemas.microsoft.com/office/word/2015/wordml/symex" xmlns:wpg="http://schemas.microsoft.com/office/word/2010/wordprocessingGroup" xmlns:wpi="http://schemas.microsoft.com/office/word/2010/wordprocessingInk" xmlns:wne="http://schemas.microsoft.com/office/word/2006/wordml" xmlns:wps="http://schemas.microsoft.com/office/word/2010/wordprocessingShape" mc:Ignorable="w14 w15 w16se wp14">
+<w:document xmlns:ve="http://schemas.openxmlformats.org/markup-compatibility/2006" xmlns:o="urn:schemas-microsoft-com:office:office" xmlns:r="http://schemas.openxmlformats.org/officeDocument/2006/relationships" xmlns:m="http://schemas.openxmlformats.org/officeDocument/2006/math" xmlns:v="urn:schemas-microsoft-com:vml" xmlns:wp="http://schemas.openxmlformats.org/drawingml/2006/wordprocessingDrawing" xmlns:w10="urn:schemas-microsoft-com:office:word" xmlns:w="http://schemas.openxmlformats.org/wordprocessingml/2006/main" xmlns:wne="http://schemas.microsoft.com/office/word/2006/wordml">
   <w:body>
     <w:tbl>
       <w:tblPr>
         <w:tblW w:w="0" w:type="auto"/>
         <w:tblInd w:w="108" w:type="dxa"/>
-        <w:tblLook w:val="04A0" w:firstRow="1" w:lastRow="0" w:firstColumn="1" w:lastColumn="0" w:noHBand="0" w:noVBand="1"/>
+        <w:tblLook w:val="04A0"/>
       </w:tblPr>
       <w:tblGrid>
         <w:gridCol w:w="792"/>
@@ -24,7 +24,7 @@
           <w:p>
             <w:pPr>
               <w:snapToGrid w:val="0"/>
-              <w:spacing w:beforeLines="80" w:before="288" w:line="280" w:lineRule="exact"/>
+              <w:spacing w:beforeLines="80" w:line="280" w:lineRule="exact"/>
               <w:jc w:val="center"/>
               <w:rPr>
                 <w:rFonts w:ascii="Garamond" w:hAnsi="Garamond"/>
@@ -57,7 +57,7 @@
                   <v:path o:extrusionok="f" gradientshapeok="t" o:connecttype="rect"/>
                   <o:lock v:ext="edit" aspectratio="t"/>
                 </v:shapetype>
-                <v:shape id="_x0000_s1026" type="#_x0000_t75" style="position:absolute;left:0;text-align:left;margin-left:-1.95pt;margin-top:6.15pt;width:33.6pt;height:29.3pt;z-index:1">
+                <v:shape id="_x0000_s1026" type="#_x0000_t75" style="position:absolute;left:0;text-align:left;margin-left:-1.95pt;margin-top:6.15pt;width:33.6pt;height:29.3pt;z-index:251657728">
                   <v:imagedata r:id="rId7" o:title="logo"/>
                 </v:shape>
               </w:pict>
@@ -162,7 +162,7 @@
           <w:insideV w:val="single" w:sz="12" w:space="0" w:color="808080"/>
         </w:tblBorders>
         <w:tblLayout w:type="fixed"/>
-        <w:tblLook w:val="00A0" w:firstRow="1" w:lastRow="0" w:firstColumn="1" w:lastColumn="0" w:noHBand="0" w:noVBand="0"/>
+        <w:tblLook w:val="00A0"/>
       </w:tblPr>
       <w:tblGrid>
         <w:gridCol w:w="1296"/>
@@ -273,16 +273,7 @@
                 <w:sz w:val="18"/>
                 <w:szCs w:val="18"/>
               </w:rPr>
-              <w:t xml:space="preserve">PART </w:t>
-            </w:r>
-            <w:r>
-              <w:rPr>
-                <w:rFonts w:ascii="Garamond" w:hAnsi="Garamond"/>
-                <w:b/>
-                <w:sz w:val="18"/>
-                <w:szCs w:val="18"/>
-              </w:rPr>
-              <w:t>NO.:</w:t>
+              <w:t>PART NO.:</w:t>
             </w:r>
           </w:p>
         </w:tc>
@@ -690,12 +681,6 @@
             </w:r>
             <w:r>
               <w:rPr>
-                <w:rFonts w:ascii="Garamond" w:hAnsi="Garamond"/>
-              </w:rPr>
-              <w:t xml:space="preserve"> </w:t>
-            </w:r>
-            <w:r>
-              <w:rPr>
                 <w:rFonts w:ascii="Garamond" w:eastAsia="宋体" w:hAnsi="Garamond"/>
                 <w:b/>
                 <w:sz w:val="18"/>
@@ -716,16 +701,6 @@
             </w:r>
             <w:r>
               <w:rPr>
-                <w:rFonts w:ascii="Garamond" w:eastAsia="宋体" w:hAnsi="Garamond"/>
-                <w:b/>
-                <w:sz w:val="18"/>
-                <w:szCs w:val="18"/>
-                <w:lang w:val="de-DE" w:eastAsia="zh-CN"/>
-              </w:rPr>
-              <w:t xml:space="preserve"> </w:t>
-            </w:r>
-            <w:r>
-              <w:rPr>
                 <w:rFonts w:ascii="Garamond" w:hAnsi="Garamond"/>
                 <w:b/>
                 <w:sz w:val="18"/>
@@ -733,16 +708,6 @@
                 <w:lang w:val="de-DE"/>
               </w:rPr>
               <w:t>Target.</w:t>
-            </w:r>
-            <w:r>
-              <w:rPr>
-                <w:rFonts w:ascii="Garamond" w:eastAsia="宋体" w:hAnsi="Garamond"/>
-                <w:b/>
-                <w:sz w:val="18"/>
-                <w:szCs w:val="18"/>
-                <w:lang w:val="de-DE" w:eastAsia="zh-CN"/>
-              </w:rPr>
-              <w:t xml:space="preserve">  </w:t>
             </w:r>
             <w:r>
               <w:rPr>
@@ -1098,16 +1063,7 @@
                 <w:sz w:val="18"/>
                 <w:szCs w:val="18"/>
               </w:rPr>
-              <w:t xml:space="preserve">See Below </w:t>
-            </w:r>
-            <w:r>
-              <w:rPr>
-                <w:rFonts w:ascii="Garamond" w:hAnsi="Garamond"/>
-                <w:b/>
-                <w:sz w:val="18"/>
-                <w:szCs w:val="18"/>
-              </w:rPr>
-              <w:t>Table</w:t>
+              <w:t>See Below Table</w:t>
             </w:r>
           </w:p>
           <w:p>
@@ -1261,7 +1217,7 @@
           <w:insideH w:val="single" w:sz="12" w:space="0" w:color="808080"/>
         </w:tblBorders>
         <w:tblLayout w:type="fixed"/>
-        <w:tblLook w:val="00A0" w:firstRow="1" w:lastRow="0" w:firstColumn="1" w:lastColumn="0" w:noHBand="0" w:noVBand="0"/>
+        <w:tblLook w:val="00A0"/>
       </w:tblPr>
       <w:tblGrid>
         <w:gridCol w:w="1227"/>
@@ -1515,15 +1471,6 @@
               </w:rPr>
               <w:t>]</w:t>
             </w:r>
-            <w:r>
-              <w:rPr>
-                <w:rFonts w:ascii="Garamond" w:hAnsi="Garamond"/>
-                <w:b/>
-                <w:sz w:val="18"/>
-                <w:szCs w:val="18"/>
-              </w:rPr>
-              <w:t xml:space="preserve">                          </w:t>
-            </w:r>
           </w:p>
         </w:tc>
         <w:tc>
@@ -1707,20 +1654,6 @@
           <w:tcPr>
             <w:tcW w:w="1037" w:type="dxa"/>
           </w:tcPr>
-          <w:p>
-            <w:pPr>
-              <w:snapToGrid w:val="0"/>
-              <w:spacing w:after="60" w:line="240" w:lineRule="exact"/>
-              <w:jc w:val="center"/>
-              <w:rPr>
-                <w:rFonts w:ascii="Garamond" w:eastAsia="宋体" w:hAnsi="Garamond"/>
-                <w:b/>
-                <w:sz w:val="18"/>
-                <w:szCs w:val="18"/>
-                <w:lang w:eastAsia="zh-CN"/>
-              </w:rPr>
-            </w:pPr>
-          </w:p>
           <w:p>
             <w:pPr>
               <w:snapToGrid w:val="0"/>
@@ -1778,15 +1711,7 @@
           <w:sz w:val="16"/>
           <w:szCs w:val="16"/>
         </w:rPr>
-        <w:t>This is to certify that</w:t>
-      </w:r>
-      <w:r>
-        <w:rPr>
-          <w:rFonts w:ascii="Garamond" w:hAnsi="Garamond"/>
-          <w:sz w:val="16"/>
-          <w:szCs w:val="16"/>
-        </w:rPr>
-        <w:t xml:space="preserve"> this product has been made in accordance with customer P.O. number and material specification listed above.</w:t>
+        <w:t>This is to certify that this product has been made in accordance with customer P.O. number and material specification listed above.</w:t>
       </w:r>
     </w:p>
     <w:tbl>
@@ -1800,7 +1725,7 @@
           <w:right w:val="single" w:sz="4" w:space="0" w:color="FFFFFF"/>
           <w:insideH w:val="single" w:sz="4" w:space="0" w:color="auto"/>
         </w:tblBorders>
-        <w:tblLook w:val="00A0" w:firstRow="1" w:lastRow="0" w:firstColumn="1" w:lastColumn="0" w:noHBand="0" w:noVBand="0"/>
+        <w:tblLook w:val="00A0"/>
       </w:tblPr>
       <w:tblGrid>
         <w:gridCol w:w="3240"/>
@@ -1961,15 +1886,15 @@
 </file>
 
 <file path=word/endnotes.xml><?xml version="1.0" encoding="utf-8"?>
-<w:endnotes xmlns:wpc="http://schemas.microsoft.com/office/word/2010/wordprocessingCanvas" xmlns:cx="http://schemas.microsoft.com/office/drawing/2014/chartex" xmlns:cx1="http://schemas.microsoft.com/office/drawing/2015/9/8/chartex" xmlns:cx2="http://schemas.microsoft.com/office/drawing/2015/10/21/chartex" xmlns:cx3="http://schemas.microsoft.com/office/drawing/2016/5/9/chartex" xmlns:cx4="http://schemas.microsoft.com/office/drawing/2016/5/10/chartex" xmlns:cx5="http://schemas.microsoft.com/office/drawing/2016/5/11/chartex" xmlns:mc="http://schemas.openxmlformats.org/markup-compatibility/2006" xmlns:o="urn:schemas-microsoft-com:office:office" xmlns:r="http://schemas.openxmlformats.org/officeDocument/2006/relationships" xmlns:m="http://schemas.openxmlformats.org/officeDocument/2006/math" xmlns:v="urn:schemas-microsoft-com:vml" xmlns:wp14="http://schemas.microsoft.com/office/word/2010/wordprocessingDrawing" xmlns:wp="http://schemas.openxmlformats.org/drawingml/2006/wordprocessingDrawing" xmlns:w10="urn:schemas-microsoft-com:office:word" xmlns:w="http://schemas.openxmlformats.org/wordprocessingml/2006/main" xmlns:w14="http://schemas.microsoft.com/office/word/2010/wordml" xmlns:w15="http://schemas.microsoft.com/office/word/2012/wordml" xmlns:w16se="http://schemas.microsoft.com/office/word/2015/wordml/symex" xmlns:wpg="http://schemas.microsoft.com/office/word/2010/wordprocessingGroup" xmlns:wpi="http://schemas.microsoft.com/office/word/2010/wordprocessingInk" xmlns:wne="http://schemas.microsoft.com/office/word/2006/wordml" xmlns:wps="http://schemas.microsoft.com/office/word/2010/wordprocessingShape" mc:Ignorable="w14 w15 w16se wp14">
-  <w:endnote w:type="separator" w:id="-1">
+<w:endnotes xmlns:ve="http://schemas.openxmlformats.org/markup-compatibility/2006" xmlns:o="urn:schemas-microsoft-com:office:office" xmlns:r="http://schemas.openxmlformats.org/officeDocument/2006/relationships" xmlns:m="http://schemas.openxmlformats.org/officeDocument/2006/math" xmlns:v="urn:schemas-microsoft-com:vml" xmlns:wp="http://schemas.openxmlformats.org/drawingml/2006/wordprocessingDrawing" xmlns:w10="urn:schemas-microsoft-com:office:word" xmlns:w="http://schemas.openxmlformats.org/wordprocessingml/2006/main" xmlns:wne="http://schemas.microsoft.com/office/word/2006/wordml">
+  <w:endnote w:type="separator" w:id="0">
     <w:p>
       <w:r>
         <w:separator/>
       </w:r>
     </w:p>
   </w:endnote>
-  <w:endnote w:type="continuationSeparator" w:id="0">
+  <w:endnote w:type="continuationSeparator" w:id="1">
     <w:p>
       <w:r>
         <w:continuationSeparator/>
@@ -1980,15 +1905,15 @@
 </file>
 
 <file path=word/footnotes.xml><?xml version="1.0" encoding="utf-8"?>
-<w:footnotes xmlns:wpc="http://schemas.microsoft.com/office/word/2010/wordprocessingCanvas" xmlns:cx="http://schemas.microsoft.com/office/drawing/2014/chartex" xmlns:cx1="http://schemas.microsoft.com/office/drawing/2015/9/8/chartex" xmlns:cx2="http://schemas.microsoft.com/office/drawing/2015/10/21/chartex" xmlns:cx3="http://schemas.microsoft.com/office/drawing/2016/5/9/chartex" xmlns:cx4="http://schemas.microsoft.com/office/drawing/2016/5/10/chartex" xmlns:cx5="http://schemas.microsoft.com/office/drawing/2016/5/11/chartex" xmlns:mc="http://schemas.openxmlformats.org/markup-compatibility/2006" xmlns:o="urn:schemas-microsoft-com:office:office" xmlns:r="http://schemas.openxmlformats.org/officeDocument/2006/relationships" xmlns:m="http://schemas.openxmlformats.org/officeDocument/2006/math" xmlns:v="urn:schemas-microsoft-com:vml" xmlns:wp14="http://schemas.microsoft.com/office/word/2010/wordprocessingDrawing" xmlns:wp="http://schemas.openxmlformats.org/drawingml/2006/wordprocessingDrawing" xmlns:w10="urn:schemas-microsoft-com:office:word" xmlns:w="http://schemas.openxmlformats.org/wordprocessingml/2006/main" xmlns:w14="http://schemas.microsoft.com/office/word/2010/wordml" xmlns:w15="http://schemas.microsoft.com/office/word/2012/wordml" xmlns:w16se="http://schemas.microsoft.com/office/word/2015/wordml/symex" xmlns:wpg="http://schemas.microsoft.com/office/word/2010/wordprocessingGroup" xmlns:wpi="http://schemas.microsoft.com/office/word/2010/wordprocessingInk" xmlns:wne="http://schemas.microsoft.com/office/word/2006/wordml" xmlns:wps="http://schemas.microsoft.com/office/word/2010/wordprocessingShape" mc:Ignorable="w14 w15 w16se wp14">
-  <w:footnote w:type="separator" w:id="-1">
+<w:footnotes xmlns:ve="http://schemas.openxmlformats.org/markup-compatibility/2006" xmlns:o="urn:schemas-microsoft-com:office:office" xmlns:r="http://schemas.openxmlformats.org/officeDocument/2006/relationships" xmlns:m="http://schemas.openxmlformats.org/officeDocument/2006/math" xmlns:v="urn:schemas-microsoft-com:vml" xmlns:wp="http://schemas.openxmlformats.org/drawingml/2006/wordprocessingDrawing" xmlns:w10="urn:schemas-microsoft-com:office:word" xmlns:w="http://schemas.openxmlformats.org/wordprocessingml/2006/main" xmlns:wne="http://schemas.microsoft.com/office/word/2006/wordml">
+  <w:footnote w:type="separator" w:id="0">
     <w:p>
       <w:r>
         <w:separator/>
       </w:r>
     </w:p>
   </w:footnote>
-  <w:footnote w:type="continuationSeparator" w:id="0">
+  <w:footnote w:type="continuationSeparator" w:id="1">
     <w:p>
       <w:r>
         <w:continuationSeparator/>
@@ -1999,7 +1924,7 @@
 </file>
 
 <file path=word/header1.xml><?xml version="1.0" encoding="utf-8"?>
-<w:hdr xmlns:wpc="http://schemas.microsoft.com/office/word/2010/wordprocessingCanvas" xmlns:cx="http://schemas.microsoft.com/office/drawing/2014/chartex" xmlns:cx1="http://schemas.microsoft.com/office/drawing/2015/9/8/chartex" xmlns:cx2="http://schemas.microsoft.com/office/drawing/2015/10/21/chartex" xmlns:cx3="http://schemas.microsoft.com/office/drawing/2016/5/9/chartex" xmlns:cx4="http://schemas.microsoft.com/office/drawing/2016/5/10/chartex" xmlns:cx5="http://schemas.microsoft.com/office/drawing/2016/5/11/chartex" xmlns:mc="http://schemas.openxmlformats.org/markup-compatibility/2006" xmlns:o="urn:schemas-microsoft-com:office:office" xmlns:r="http://schemas.openxmlformats.org/officeDocument/2006/relationships" xmlns:m="http://schemas.openxmlformats.org/officeDocument/2006/math" xmlns:v="urn:schemas-microsoft-com:vml" xmlns:wp14="http://schemas.microsoft.com/office/word/2010/wordprocessingDrawing" xmlns:wp="http://schemas.openxmlformats.org/drawingml/2006/wordprocessingDrawing" xmlns:w10="urn:schemas-microsoft-com:office:word" xmlns:w="http://schemas.openxmlformats.org/wordprocessingml/2006/main" xmlns:w14="http://schemas.microsoft.com/office/word/2010/wordml" xmlns:w15="http://schemas.microsoft.com/office/word/2012/wordml" xmlns:w16se="http://schemas.microsoft.com/office/word/2015/wordml/symex" xmlns:wpg="http://schemas.microsoft.com/office/word/2010/wordprocessingGroup" xmlns:wpi="http://schemas.microsoft.com/office/word/2010/wordprocessingInk" xmlns:wne="http://schemas.microsoft.com/office/word/2006/wordml" xmlns:wps="http://schemas.microsoft.com/office/word/2010/wordprocessingShape" mc:Ignorable="w14 w15 w16se wp14">
+<w:hdr xmlns:ve="http://schemas.openxmlformats.org/markup-compatibility/2006" xmlns:o="urn:schemas-microsoft-com:office:office" xmlns:r="http://schemas.openxmlformats.org/officeDocument/2006/relationships" xmlns:m="http://schemas.openxmlformats.org/officeDocument/2006/math" xmlns:v="urn:schemas-microsoft-com:vml" xmlns:wp="http://schemas.openxmlformats.org/drawingml/2006/wordprocessingDrawing" xmlns:w10="urn:schemas-microsoft-com:office:word" xmlns:w="http://schemas.openxmlformats.org/wordprocessingml/2006/main" xmlns:wne="http://schemas.microsoft.com/office/word/2006/wordml">
   <w:p>
     <w:pPr>
       <w:pStyle w:val="a3"/>
@@ -2022,7 +1947,7 @@
 </file>
 
 <file path=word/styles.xml><?xml version="1.0" encoding="utf-8"?>
-<w:styles xmlns:mc="http://schemas.openxmlformats.org/markup-compatibility/2006" xmlns:r="http://schemas.openxmlformats.org/officeDocument/2006/relationships" xmlns:w="http://schemas.openxmlformats.org/wordprocessingml/2006/main" xmlns:w14="http://schemas.microsoft.com/office/word/2010/wordml" xmlns:w15="http://schemas.microsoft.com/office/word/2012/wordml" xmlns:w16se="http://schemas.microsoft.com/office/word/2015/wordml/symex" mc:Ignorable="w14 w15 w16se">
+<w:styles xmlns:r="http://schemas.openxmlformats.org/officeDocument/2006/relationships" xmlns:w="http://schemas.openxmlformats.org/wordprocessingml/2006/main">
   <w:docDefaults>
     <w:rPrDefault>
       <w:rPr>
@@ -2032,7 +1957,7 @@
     </w:rPrDefault>
     <w:pPrDefault/>
   </w:docDefaults>
-  <w:latentStyles w:defLockedState="0" w:defUIPriority="0" w:defSemiHidden="0" w:defUnhideWhenUsed="0" w:defQFormat="0" w:count="374">
+  <w:latentStyles w:defLockedState="0" w:defUIPriority="0" w:defSemiHidden="0" w:defUnhideWhenUsed="0" w:defQFormat="0" w:count="267">
     <w:lsdException w:name="Normal" w:qFormat="1"/>
     <w:lsdException w:name="heading 1" w:qFormat="1"/>
     <w:lsdException w:name="heading 2" w:semiHidden="1" w:unhideWhenUsed="1" w:qFormat="1"/>
@@ -2204,117 +2129,11 @@
     <w:lsdException w:name="Book Title" w:uiPriority="33" w:qFormat="1"/>
     <w:lsdException w:name="Bibliography" w:semiHidden="1" w:uiPriority="37" w:unhideWhenUsed="1"/>
     <w:lsdException w:name="TOC Heading" w:semiHidden="1" w:uiPriority="39" w:unhideWhenUsed="1" w:qFormat="1"/>
-    <w:lsdException w:name="Plain Table 1" w:uiPriority="41"/>
-    <w:lsdException w:name="Plain Table 2" w:uiPriority="42"/>
-    <w:lsdException w:name="Plain Table 3" w:uiPriority="43"/>
-    <w:lsdException w:name="Plain Table 4" w:uiPriority="44"/>
-    <w:lsdException w:name="Plain Table 5" w:uiPriority="45"/>
-    <w:lsdException w:name="Grid Table Light" w:uiPriority="40"/>
-    <w:lsdException w:name="Grid Table 1 Light" w:uiPriority="46"/>
-    <w:lsdException w:name="Grid Table 2" w:uiPriority="47"/>
-    <w:lsdException w:name="Grid Table 3" w:uiPriority="48"/>
-    <w:lsdException w:name="Grid Table 4" w:uiPriority="49"/>
-    <w:lsdException w:name="Grid Table 5 Dark" w:uiPriority="50"/>
-    <w:lsdException w:name="Grid Table 6 Colorful" w:uiPriority="51"/>
-    <w:lsdException w:name="Grid Table 7 Colorful" w:uiPriority="52"/>
-    <w:lsdException w:name="Grid Table 1 Light Accent 1" w:uiPriority="46"/>
-    <w:lsdException w:name="Grid Table 2 Accent 1" w:uiPriority="47"/>
-    <w:lsdException w:name="Grid Table 3 Accent 1" w:uiPriority="48"/>
-    <w:lsdException w:name="Grid Table 4 Accent 1" w:uiPriority="49"/>
-    <w:lsdException w:name="Grid Table 5 Dark Accent 1" w:uiPriority="50"/>
-    <w:lsdException w:name="Grid Table 6 Colorful Accent 1" w:uiPriority="51"/>
-    <w:lsdException w:name="Grid Table 7 Colorful Accent 1" w:uiPriority="52"/>
-    <w:lsdException w:name="Grid Table 1 Light Accent 2" w:uiPriority="46"/>
-    <w:lsdException w:name="Grid Table 2 Accent 2" w:uiPriority="47"/>
-    <w:lsdException w:name="Grid Table 3 Accent 2" w:uiPriority="48"/>
-    <w:lsdException w:name="Grid Table 4 Accent 2" w:uiPriority="49"/>
-    <w:lsdException w:name="Grid Table 5 Dark Accent 2" w:uiPriority="50"/>
-    <w:lsdException w:name="Grid Table 6 Colorful Accent 2" w:uiPriority="51"/>
-    <w:lsdException w:name="Grid Table 7 Colorful Accent 2" w:uiPriority="52"/>
-    <w:lsdException w:name="Grid Table 1 Light Accent 3" w:uiPriority="46"/>
-    <w:lsdException w:name="Grid Table 2 Accent 3" w:uiPriority="47"/>
-    <w:lsdException w:name="Grid Table 3 Accent 3" w:uiPriority="48"/>
-    <w:lsdException w:name="Grid Table 4 Accent 3" w:uiPriority="49"/>
-    <w:lsdException w:name="Grid Table 5 Dark Accent 3" w:uiPriority="50"/>
-    <w:lsdException w:name="Grid Table 6 Colorful Accent 3" w:uiPriority="51"/>
-    <w:lsdException w:name="Grid Table 7 Colorful Accent 3" w:uiPriority="52"/>
-    <w:lsdException w:name="Grid Table 1 Light Accent 4" w:uiPriority="46"/>
-    <w:lsdException w:name="Grid Table 2 Accent 4" w:uiPriority="47"/>
-    <w:lsdException w:name="Grid Table 3 Accent 4" w:uiPriority="48"/>
-    <w:lsdException w:name="Grid Table 4 Accent 4" w:uiPriority="49"/>
-    <w:lsdException w:name="Grid Table 5 Dark Accent 4" w:uiPriority="50"/>
-    <w:lsdException w:name="Grid Table 6 Colorful Accent 4" w:uiPriority="51"/>
-    <w:lsdException w:name="Grid Table 7 Colorful Accent 4" w:uiPriority="52"/>
-    <w:lsdException w:name="Grid Table 1 Light Accent 5" w:uiPriority="46"/>
-    <w:lsdException w:name="Grid Table 2 Accent 5" w:uiPriority="47"/>
-    <w:lsdException w:name="Grid Table 3 Accent 5" w:uiPriority="48"/>
-    <w:lsdException w:name="Grid Table 4 Accent 5" w:uiPriority="49"/>
-    <w:lsdException w:name="Grid Table 5 Dark Accent 5" w:uiPriority="50"/>
-    <w:lsdException w:name="Grid Table 6 Colorful Accent 5" w:uiPriority="51"/>
-    <w:lsdException w:name="Grid Table 7 Colorful Accent 5" w:uiPriority="52"/>
-    <w:lsdException w:name="Grid Table 1 Light Accent 6" w:uiPriority="46"/>
-    <w:lsdException w:name="Grid Table 2 Accent 6" w:uiPriority="47"/>
-    <w:lsdException w:name="Grid Table 3 Accent 6" w:uiPriority="48"/>
-    <w:lsdException w:name="Grid Table 4 Accent 6" w:uiPriority="49"/>
-    <w:lsdException w:name="Grid Table 5 Dark Accent 6" w:uiPriority="50"/>
-    <w:lsdException w:name="Grid Table 6 Colorful Accent 6" w:uiPriority="51"/>
-    <w:lsdException w:name="Grid Table 7 Colorful Accent 6" w:uiPriority="52"/>
-    <w:lsdException w:name="List Table 1 Light" w:uiPriority="46"/>
-    <w:lsdException w:name="List Table 2" w:uiPriority="47"/>
-    <w:lsdException w:name="List Table 3" w:uiPriority="48"/>
-    <w:lsdException w:name="List Table 4" w:uiPriority="49"/>
-    <w:lsdException w:name="List Table 5 Dark" w:uiPriority="50"/>
-    <w:lsdException w:name="List Table 6 Colorful" w:uiPriority="51"/>
-    <w:lsdException w:name="List Table 7 Colorful" w:uiPriority="52"/>
-    <w:lsdException w:name="List Table 1 Light Accent 1" w:uiPriority="46"/>
-    <w:lsdException w:name="List Table 2 Accent 1" w:uiPriority="47"/>
-    <w:lsdException w:name="List Table 3 Accent 1" w:uiPriority="48"/>
-    <w:lsdException w:name="List Table 4 Accent 1" w:uiPriority="49"/>
-    <w:lsdException w:name="List Table 5 Dark Accent 1" w:uiPriority="50"/>
-    <w:lsdException w:name="List Table 6 Colorful Accent 1" w:uiPriority="51"/>
-    <w:lsdException w:name="List Table 7 Colorful Accent 1" w:uiPriority="52"/>
-    <w:lsdException w:name="List Table 1 Light Accent 2" w:uiPriority="46"/>
-    <w:lsdException w:name="List Table 2 Accent 2" w:uiPriority="47"/>
-    <w:lsdException w:name="List Table 3 Accent 2" w:uiPriority="48"/>
-    <w:lsdException w:name="List Table 4 Accent 2" w:uiPriority="49"/>
-    <w:lsdException w:name="List Table 5 Dark Accent 2" w:uiPriority="50"/>
-    <w:lsdException w:name="List Table 6 Colorful Accent 2" w:uiPriority="51"/>
-    <w:lsdException w:name="List Table 7 Colorful Accent 2" w:uiPriority="52"/>
-    <w:lsdException w:name="List Table 1 Light Accent 3" w:uiPriority="46"/>
-    <w:lsdException w:name="List Table 2 Accent 3" w:uiPriority="47"/>
-    <w:lsdException w:name="List Table 3 Accent 3" w:uiPriority="48"/>
-    <w:lsdException w:name="List Table 4 Accent 3" w:uiPriority="49"/>
-    <w:lsdException w:name="List Table 5 Dark Accent 3" w:uiPriority="50"/>
-    <w:lsdException w:name="List Table 6 Colorful Accent 3" w:uiPriority="51"/>
-    <w:lsdException w:name="List Table 7 Colorful Accent 3" w:uiPriority="52"/>
-    <w:lsdException w:name="List Table 1 Light Accent 4" w:uiPriority="46"/>
-    <w:lsdException w:name="List Table 2 Accent 4" w:uiPriority="47"/>
-    <w:lsdException w:name="List Table 3 Accent 4" w:uiPriority="48"/>
-    <w:lsdException w:name="List Table 4 Accent 4" w:uiPriority="49"/>
-    <w:lsdException w:name="List Table 5 Dark Accent 4" w:uiPriority="50"/>
-    <w:lsdException w:name="List Table 6 Colorful Accent 4" w:uiPriority="51"/>
-    <w:lsdException w:name="List Table 7 Colorful Accent 4" w:uiPriority="52"/>
-    <w:lsdException w:name="List Table 1 Light Accent 5" w:uiPriority="46"/>
-    <w:lsdException w:name="List Table 2 Accent 5" w:uiPriority="47"/>
-    <w:lsdException w:name="List Table 3 Accent 5" w:uiPriority="48"/>
-    <w:lsdException w:name="List Table 4 Accent 5" w:uiPriority="49"/>
-    <w:lsdException w:name="List Table 5 Dark Accent 5" w:uiPriority="50"/>
-    <w:lsdException w:name="List Table 6 Colorful Accent 5" w:uiPriority="51"/>
-    <w:lsdException w:name="List Table 7 Colorful Accent 5" w:uiPriority="52"/>
-    <w:lsdException w:name="List Table 1 Light Accent 6" w:uiPriority="46"/>
-    <w:lsdException w:name="List Table 2 Accent 6" w:uiPriority="47"/>
-    <w:lsdException w:name="List Table 3 Accent 6" w:uiPriority="48"/>
-    <w:lsdException w:name="List Table 4 Accent 6" w:uiPriority="49"/>
-    <w:lsdException w:name="List Table 5 Dark Accent 6" w:uiPriority="50"/>
-    <w:lsdException w:name="List Table 6 Colorful Accent 6" w:uiPriority="51"/>
-    <w:lsdException w:name="List Table 7 Colorful Accent 6" w:uiPriority="52"/>
-    <w:lsdException w:name="Mention" w:semiHidden="1" w:uiPriority="99" w:unhideWhenUsed="1"/>
-    <w:lsdException w:name="Smart Hyperlink" w:semiHidden="1" w:uiPriority="99" w:unhideWhenUsed="1"/>
-    <w:lsdException w:name="Hashtag" w:semiHidden="1" w:uiPriority="99" w:unhideWhenUsed="1"/>
   </w:latentStyles>
   <w:style w:type="paragraph" w:default="1" w:styleId="a">
     <w:name w:val="Normal"/>
     <w:qFormat/>
+    <w:rsid w:val="000B64C9"/>
     <w:pPr>
       <w:widowControl w:val="0"/>
     </w:pPr>
@@ -2336,6 +2155,7 @@
     <w:uiPriority w:val="99"/>
     <w:semiHidden/>
     <w:unhideWhenUsed/>
+    <w:qFormat/>
     <w:tblPr>
       <w:tblInd w:w="0" w:type="dxa"/>
       <w:tblCellMar>
@@ -2355,6 +2175,7 @@
   <w:style w:type="paragraph" w:styleId="a3">
     <w:name w:val="header"/>
     <w:basedOn w:val="a"/>
+    <w:rsid w:val="000B64C9"/>
     <w:pPr>
       <w:tabs>
         <w:tab w:val="center" w:pos="4153"/>
@@ -2370,6 +2191,7 @@
   <w:style w:type="paragraph" w:styleId="a4">
     <w:name w:val="footer"/>
     <w:basedOn w:val="a"/>
+    <w:rsid w:val="000B64C9"/>
     <w:pPr>
       <w:tabs>
         <w:tab w:val="center" w:pos="4153"/>
@@ -2385,10 +2207,12 @@
   <w:style w:type="table" w:styleId="a5">
     <w:name w:val="Table Grid"/>
     <w:basedOn w:val="a1"/>
+    <w:rsid w:val="000B64C9"/>
     <w:pPr>
       <w:widowControl w:val="0"/>
     </w:pPr>
     <w:tblPr>
+      <w:tblInd w:w="0" w:type="dxa"/>
       <w:tblBorders>
         <w:top w:val="single" w:sz="4" w:space="0" w:color="auto"/>
         <w:left w:val="single" w:sz="4" w:space="0" w:color="auto"/>
@@ -2397,6 +2221,12 @@
         <w:insideH w:val="single" w:sz="4" w:space="0" w:color="auto"/>
         <w:insideV w:val="single" w:sz="4" w:space="0" w:color="auto"/>
       </w:tblBorders>
+      <w:tblCellMar>
+        <w:top w:w="0" w:type="dxa"/>
+        <w:left w:w="108" w:type="dxa"/>
+        <w:bottom w:w="0" w:type="dxa"/>
+        <w:right w:w="108" w:type="dxa"/>
+      </w:tblCellMar>
     </w:tblPr>
   </w:style>
 </w:styles>
@@ -2445,7 +2275,7 @@
     </a:clrScheme>
     <a:fontScheme name="Office">
       <a:majorFont>
-        <a:latin typeface="等线 Light" panose="020F0302020204030204"/>
+        <a:latin typeface="等线 Light"/>
         <a:ea typeface=""/>
         <a:cs typeface=""/>
         <a:font script="Jpan" typeface="游ゴシック Light"/>
@@ -2497,7 +2327,7 @@
         <a:font script="Tfng" typeface="Ebrima"/>
       </a:majorFont>
       <a:minorFont>
-        <a:latin typeface="等线" panose="020F0502020204030204"/>
+        <a:latin typeface="等线"/>
         <a:ea typeface=""/>
         <a:cs typeface=""/>
         <a:font script="Jpan" typeface="游明朝"/>
@@ -2691,7 +2521,7 @@
   <a:extraClrSchemeLst/>
   <a:extLst>
     <a:ext uri="{05A4C25C-085E-4340-85A3-A5531E510DB2}">
-      <thm15:themeFamily xmlns:thm15="http://schemas.microsoft.com/office/thememl/2012/main" name="Office Theme" id="{62F939B6-93AF-4DB8-9C6B-D6C7DFDC589F}" vid="{4A3C46E8-61CC-4603-A589-7422A47A8E4A}"/>
+      <thm15:themeFamily xmlns:thm15="http://schemas.microsoft.com/office/thememl/2012/main" xmlns="" name="Office Theme" id="{62F939B6-93AF-4DB8-9C6B-D6C7DFDC589F}" vid="{4A3C46E8-61CC-4603-A589-7422A47A8E4A}"/>
     </a:ext>
   </a:extLst>
 </a:theme>

</xml_diff>